<commit_message>
Connect 4 finished checkWin (recursion) missing sort function
</commit_message>
<xml_diff>
--- a/Proj/CSC 17C project notes.docx
+++ b/Proj/CSC 17C project notes.docx
@@ -256,26 +256,17 @@
         <w:rPr>
           <w:rFonts w:cs="Times New Roman"/>
         </w:rPr>
-        <w:t>Zero-sum game</w:t>
-      </w:r>
-      <w:r>
-        <w:rPr>
-          <w:rFonts w:cs="Times New Roman"/>
-        </w:rPr>
-        <w:t xml:space="preserve"> (</w:t>
-      </w:r>
-      <w:r>
-        <w:rPr>
-          <w:rFonts w:cs="Times New Roman"/>
-        </w:rPr>
-        <w:t>一方優勢為另一方劣勢</w:t>
-      </w:r>
-      <w:r>
-        <w:rPr>
-          <w:rFonts w:cs="Times New Roman"/>
-        </w:rPr>
-        <w:t>)</w:t>
-      </w:r>
+        <w:t>Tree only 8 possible moves for each player</w:t>
+      </w:r>
+      <w:r>
+        <w:rPr>
+          <w:rFonts w:cs="Times New Roman"/>
+        </w:rPr>
+        <w:br/>
+        <w:t>depth 4 = 8^4 = 4096</w:t>
+      </w:r>
+      <w:bookmarkStart w:id="0" w:name="_GoBack"/>
+      <w:bookmarkEnd w:id="0"/>
     </w:p>
     <w:p>
       <w:pPr>
@@ -439,8 +430,6 @@
         </w:rPr>
         <w:t>為一樣再向該方向檢查，再向反方向</w:t>
       </w:r>
-      <w:bookmarkStart w:id="0" w:name="_GoBack"/>
-      <w:bookmarkEnd w:id="0"/>
       <w:r>
         <w:rPr>
           <w:rFonts w:cs="Times New Roman" w:hint="eastAsia"/>
@@ -512,6 +501,7 @@
         <w:rPr>
           <w:rFonts w:cs="Times New Roman"/>
         </w:rPr>
+        <w:lastRenderedPageBreak/>
         <w:t>Reversi</w:t>
       </w:r>
       <w:proofErr w:type="spellEnd"/>
@@ -537,7 +527,6 @@
         <w:rPr>
           <w:rFonts w:cs="Times New Roman"/>
         </w:rPr>
-        <w:lastRenderedPageBreak/>
         <w:t>Ends: all disks are filled or no valid move</w:t>
       </w:r>
     </w:p>

</xml_diff>